<commit_message>
fixed _id error jinja_fields of subtemplates also being fetched when fetching jinja_fields of mother-template docgen.py now searches for sub_templates in user folder instead of fixed_templates folder
</commit_message>
<xml_diff>
--- a/api-controller/scripts/example-docs/sample.docx
+++ b/api-controller/scripts/example-docs/sample.docx
@@ -1,22 +1,18 @@
 
 <file path=word/document.xml><?xml version="1.0" encoding="utf-8"?>
-<w:document xmlns:o="urn:schemas-microsoft-com:office:office" xmlns:r="http://schemas.openxmlformats.org/officeDocument/2006/relationships" xmlns:v="urn:schemas-microsoft-com:vml" xmlns:w="http://schemas.openxmlformats.org/wordprocessingml/2006/main" xmlns:w10="urn:schemas-microsoft-com:office:word" xmlns:wp="http://schemas.openxmlformats.org/drawingml/2006/wordprocessingDrawing" xmlns:wps="http://schemas.microsoft.com/office/word/2010/wordprocessingShape" xmlns:wpg="http://schemas.microsoft.com/office/word/2010/wordprocessingGroup" xmlns:mc="http://schemas.openxmlformats.org/markup-compatibility/2006" xmlns:wp14="http://schemas.microsoft.com/office/word/2010/wordprocessingDrawing" xmlns:w14="http://schemas.microsoft.com/office/word/2010/wordml" mc:Ignorable="w14 wp14">
+<w:document xmlns:wpc="http://schemas.microsoft.com/office/word/2010/wordprocessingCanvas" xmlns:cx="http://schemas.microsoft.com/office/drawing/2014/chartex" xmlns:cx1="http://schemas.microsoft.com/office/drawing/2015/9/8/chartex" xmlns:cx2="http://schemas.microsoft.com/office/drawing/2015/10/21/chartex" xmlns:cx3="http://schemas.microsoft.com/office/drawing/2016/5/9/chartex" xmlns:cx4="http://schemas.microsoft.com/office/drawing/2016/5/10/chartex" xmlns:cx5="http://schemas.microsoft.com/office/drawing/2016/5/11/chartex" xmlns:cx6="http://schemas.microsoft.com/office/drawing/2016/5/12/chartex" xmlns:cx7="http://schemas.microsoft.com/office/drawing/2016/5/13/chartex" xmlns:cx8="http://schemas.microsoft.com/office/drawing/2016/5/14/chartex" xmlns:mc="http://schemas.openxmlformats.org/markup-compatibility/2006" xmlns:aink="http://schemas.microsoft.com/office/drawing/2016/ink" xmlns:am3d="http://schemas.microsoft.com/office/drawing/2017/model3d" xmlns:o="urn:schemas-microsoft-com:office:office" xmlns:r="http://schemas.openxmlformats.org/officeDocument/2006/relationships" xmlns:m="http://schemas.openxmlformats.org/officeDocument/2006/math" xmlns:v="urn:schemas-microsoft-com:vml" xmlns:wp14="http://schemas.microsoft.com/office/word/2010/wordprocessingDrawing" xmlns:wp="http://schemas.openxmlformats.org/drawingml/2006/wordprocessingDrawing" xmlns:w10="urn:schemas-microsoft-com:office:word" xmlns:w="http://schemas.openxmlformats.org/wordprocessingml/2006/main" xmlns:w14="http://schemas.microsoft.com/office/word/2010/wordml" xmlns:w15="http://schemas.microsoft.com/office/word/2012/wordml" xmlns:w16cid="http://schemas.microsoft.com/office/word/2016/wordml/cid" xmlns:w16se="http://schemas.microsoft.com/office/word/2015/wordml/symex" xmlns:wpg="http://schemas.microsoft.com/office/word/2010/wordprocessingGroup" xmlns:wpi="http://schemas.microsoft.com/office/word/2010/wordprocessingInk" xmlns:wne="http://schemas.microsoft.com/office/word/2006/wordml" xmlns:wps="http://schemas.microsoft.com/office/word/2010/wordprocessingShape" mc:Ignorable="w14 w15 w16se w16cid wp14">
   <w:body>
     <w:p>
       <w:pPr>
         <w:pStyle w:val="Title"/>
-        <w:spacing w:before="0" w:after="240"/>
-        <w:contextualSpacing/>
-        <w:rPr/>
+        <w:spacing w:after="240"/>
       </w:pPr>
       <w:r>
-        <w:rPr/>
         <w:t>{{jmf_client_name}}</w:t>
       </w:r>
     </w:p>
     <w:p>
       <w:pPr>
-        <w:pStyle w:val="Normal"/>
         <w:rPr>
           <w:smallCaps/>
           <w:color w:val="00AFD7"/>
@@ -37,10 +33,8 @@
     <w:p>
       <w:pPr>
         <w:pStyle w:val="Heading3"/>
-        <w:rPr/>
       </w:pPr>
       <w:r>
-        <w:rPr/>
         <w:t>{{</w:t>
       </w:r>
       <w:r>
@@ -50,13 +44,11 @@
         <w:t>jmf_DateCreated</w:t>
       </w:r>
       <w:r>
-        <w:rPr/>
         <w:t>}}</w:t>
       </w:r>
     </w:p>
     <w:p>
       <w:pPr>
-        <w:pStyle w:val="Normal"/>
         <w:rPr>
           <w:lang w:eastAsia="zh-CN"/>
         </w:rPr>
@@ -70,7 +62,6 @@
     </w:p>
     <w:p>
       <w:pPr>
-        <w:pStyle w:val="Normal"/>
         <w:rPr>
           <w:lang w:eastAsia="zh-CN"/>
         </w:rPr>
@@ -85,33 +76,37 @@
         <w:rPr>
           <w:lang w:eastAsia="zh-CN"/>
         </w:rPr>
-        <w:t>trial_holder</w:t>
+        <w:t>nomination_holder</w:t>
       </w:r>
       <w:r>
         <w:rPr>
           <w:lang w:eastAsia="zh-CN"/>
         </w:rPr>
-        <w:t>}}</w:t>
+        <w:t>}</w:t>
       </w:r>
       <w:bookmarkStart w:id="0" w:name="_GoBack"/>
       <w:bookmarkEnd w:id="0"/>
       <w:r>
+        <w:rPr>
+          <w:lang w:eastAsia="zh-CN"/>
+        </w:rPr>
+        <w:t>}</w:t>
+      </w:r>
+      <w:r>
         <w:br w:type="page"/>
       </w:r>
     </w:p>
     <w:p>
-      <w:pPr>
-        <w:pStyle w:val="Normal"/>
-        <w:spacing w:before="0" w:after="240"/>
-        <w:rPr/>
-      </w:pPr>
-      <w:r>
-        <w:rPr/>
+      <w:r>
+        <w:rPr>
+          <w:noProof/>
+        </w:rPr>
+        <w:lastRenderedPageBreak/>
         <w:drawing>
-          <wp:inline distT="0" distB="0" distL="0" distR="0">
+          <wp:inline distT="0" distB="0" distL="0" distR="0" wp14:anchorId="08F75C79" wp14:editId="14A34E06">
             <wp:extent cx="5934075" cy="8429625"/>
             <wp:effectExtent l="0" t="0" r="0" b="0"/>
-            <wp:docPr id="1" name="image1.png" descr=""/>
+            <wp:docPr id="1" name="image1.png"/>
             <wp:cNvGraphicFramePr>
               <a:graphicFrameLocks xmlns:a="http://schemas.openxmlformats.org/drawingml/2006/main" noChangeAspect="1"/>
             </wp:cNvGraphicFramePr>
@@ -119,13 +114,13 @@
               <a:graphicData uri="http://schemas.openxmlformats.org/drawingml/2006/picture">
                 <pic:pic xmlns:pic="http://schemas.openxmlformats.org/drawingml/2006/picture">
                   <pic:nvPicPr>
-                    <pic:cNvPr id="1" name="image1.png" descr=""/>
+                    <pic:cNvPr id="1" name="image1.png"/>
                     <pic:cNvPicPr>
                       <a:picLocks noChangeAspect="1" noChangeArrowheads="1"/>
                     </pic:cNvPicPr>
                   </pic:nvPicPr>
                   <pic:blipFill>
-                    <a:blip r:embed="rId2"/>
+                    <a:blip r:embed="rId6"/>
                     <a:stretch>
                       <a:fillRect/>
                     </a:stretch>
@@ -147,66 +142,104 @@
       </w:r>
     </w:p>
     <w:sectPr>
-      <w:footerReference w:type="default" r:id="rId3"/>
-      <w:type w:val="nextPage"/>
+      <w:footerReference w:type="default" r:id="rId7"/>
       <w:pgSz w:w="11906" w:h="16838"/>
-      <w:pgMar w:left="1418" w:right="1134" w:header="0" w:top="1701" w:footer="198" w:bottom="851" w:gutter="0"/>
-      <w:pgNumType w:fmt="decimal"/>
-      <w:formProt w:val="false"/>
-      <w:textDirection w:val="lrTb"/>
-      <w:docGrid w:type="default" w:linePitch="100" w:charSpace="0"/>
+      <w:pgMar w:top="1701" w:right="1134" w:bottom="851" w:left="1418" w:header="0" w:footer="198" w:gutter="0"/>
+      <w:cols w:space="720"/>
+      <w:formProt w:val="0"/>
+      <w:docGrid w:linePitch="100"/>
     </w:sectPr>
   </w:body>
 </w:document>
 </file>
 
+<file path=word/endnotes.xml><?xml version="1.0" encoding="utf-8"?>
+<w:endnotes xmlns:wpc="http://schemas.microsoft.com/office/word/2010/wordprocessingCanvas" xmlns:cx="http://schemas.microsoft.com/office/drawing/2014/chartex" xmlns:cx1="http://schemas.microsoft.com/office/drawing/2015/9/8/chartex" xmlns:cx2="http://schemas.microsoft.com/office/drawing/2015/10/21/chartex" xmlns:cx3="http://schemas.microsoft.com/office/drawing/2016/5/9/chartex" xmlns:cx4="http://schemas.microsoft.com/office/drawing/2016/5/10/chartex" xmlns:cx5="http://schemas.microsoft.com/office/drawing/2016/5/11/chartex" xmlns:cx6="http://schemas.microsoft.com/office/drawing/2016/5/12/chartex" xmlns:cx7="http://schemas.microsoft.com/office/drawing/2016/5/13/chartex" xmlns:cx8="http://schemas.microsoft.com/office/drawing/2016/5/14/chartex" xmlns:mc="http://schemas.openxmlformats.org/markup-compatibility/2006" xmlns:aink="http://schemas.microsoft.com/office/drawing/2016/ink" xmlns:am3d="http://schemas.microsoft.com/office/drawing/2017/model3d" xmlns:o="urn:schemas-microsoft-com:office:office" xmlns:r="http://schemas.openxmlformats.org/officeDocument/2006/relationships" xmlns:m="http://schemas.openxmlformats.org/officeDocument/2006/math" xmlns:v="urn:schemas-microsoft-com:vml" xmlns:wp14="http://schemas.microsoft.com/office/word/2010/wordprocessingDrawing" xmlns:wp="http://schemas.openxmlformats.org/drawingml/2006/wordprocessingDrawing" xmlns:w10="urn:schemas-microsoft-com:office:word" xmlns:w="http://schemas.openxmlformats.org/wordprocessingml/2006/main" xmlns:w14="http://schemas.microsoft.com/office/word/2010/wordml" xmlns:w15="http://schemas.microsoft.com/office/word/2012/wordml" xmlns:w16cid="http://schemas.microsoft.com/office/word/2016/wordml/cid" xmlns:w16se="http://schemas.microsoft.com/office/word/2015/wordml/symex" xmlns:wpg="http://schemas.microsoft.com/office/word/2010/wordprocessingGroup" xmlns:wpi="http://schemas.microsoft.com/office/word/2010/wordprocessingInk" xmlns:wne="http://schemas.microsoft.com/office/word/2006/wordml" xmlns:wps="http://schemas.microsoft.com/office/word/2010/wordprocessingShape" mc:Ignorable="w14 w15 w16se w16cid wp14">
+  <w:endnote w:type="separator" w:id="-1">
+    <w:p>
+      <w:pPr>
+        <w:spacing w:after="0"/>
+      </w:pPr>
+      <w:r>
+        <w:separator/>
+      </w:r>
+    </w:p>
+  </w:endnote>
+  <w:endnote w:type="continuationSeparator" w:id="0">
+    <w:p>
+      <w:pPr>
+        <w:spacing w:after="0"/>
+      </w:pPr>
+      <w:r>
+        <w:continuationSeparator/>
+      </w:r>
+    </w:p>
+  </w:endnote>
+</w:endnotes>
+</file>
+
 <file path=word/footer1.xml><?xml version="1.0" encoding="utf-8"?>
-<w:ftr xmlns:o="urn:schemas-microsoft-com:office:office" xmlns:r="http://schemas.openxmlformats.org/officeDocument/2006/relationships" xmlns:v="urn:schemas-microsoft-com:vml" xmlns:w="http://schemas.openxmlformats.org/wordprocessingml/2006/main" xmlns:w10="urn:schemas-microsoft-com:office:word" xmlns:wp="http://schemas.openxmlformats.org/drawingml/2006/wordprocessingDrawing" xmlns:wps="http://schemas.microsoft.com/office/word/2010/wordprocessingShape" xmlns:wpg="http://schemas.microsoft.com/office/word/2010/wordprocessingGroup" xmlns:mc="http://schemas.openxmlformats.org/markup-compatibility/2006" xmlns:wp14="http://schemas.microsoft.com/office/word/2010/wordprocessingDrawing" xmlns:w14="http://schemas.microsoft.com/office/word/2010/wordml" mc:Ignorable="w14 wp14">
+<w:ftr xmlns:wpc="http://schemas.microsoft.com/office/word/2010/wordprocessingCanvas" xmlns:cx="http://schemas.microsoft.com/office/drawing/2014/chartex" xmlns:cx1="http://schemas.microsoft.com/office/drawing/2015/9/8/chartex" xmlns:cx2="http://schemas.microsoft.com/office/drawing/2015/10/21/chartex" xmlns:cx3="http://schemas.microsoft.com/office/drawing/2016/5/9/chartex" xmlns:cx4="http://schemas.microsoft.com/office/drawing/2016/5/10/chartex" xmlns:cx5="http://schemas.microsoft.com/office/drawing/2016/5/11/chartex" xmlns:cx6="http://schemas.microsoft.com/office/drawing/2016/5/12/chartex" xmlns:cx7="http://schemas.microsoft.com/office/drawing/2016/5/13/chartex" xmlns:cx8="http://schemas.microsoft.com/office/drawing/2016/5/14/chartex" xmlns:mc="http://schemas.openxmlformats.org/markup-compatibility/2006" xmlns:aink="http://schemas.microsoft.com/office/drawing/2016/ink" xmlns:am3d="http://schemas.microsoft.com/office/drawing/2017/model3d" xmlns:o="urn:schemas-microsoft-com:office:office" xmlns:r="http://schemas.openxmlformats.org/officeDocument/2006/relationships" xmlns:m="http://schemas.openxmlformats.org/officeDocument/2006/math" xmlns:v="urn:schemas-microsoft-com:vml" xmlns:wp14="http://schemas.microsoft.com/office/word/2010/wordprocessingDrawing" xmlns:wp="http://schemas.openxmlformats.org/drawingml/2006/wordprocessingDrawing" xmlns:w10="urn:schemas-microsoft-com:office:word" xmlns:w="http://schemas.openxmlformats.org/wordprocessingml/2006/main" xmlns:w14="http://schemas.microsoft.com/office/word/2010/wordml" xmlns:w15="http://schemas.microsoft.com/office/word/2012/wordml" xmlns:w16cid="http://schemas.microsoft.com/office/word/2016/wordml/cid" xmlns:w16se="http://schemas.microsoft.com/office/word/2015/wordml/symex" xmlns:wpg="http://schemas.microsoft.com/office/word/2010/wordprocessingGroup" xmlns:wpi="http://schemas.microsoft.com/office/word/2010/wordprocessingInk" xmlns:wne="http://schemas.microsoft.com/office/word/2006/wordml" xmlns:wps="http://schemas.microsoft.com/office/word/2010/wordprocessingShape" mc:Ignorable="w14 w15 w16se w16cid wp14">
   <w:p>
     <w:pPr>
-      <w:pStyle w:val="Normal"/>
-      <w:spacing w:before="0" w:after="240"/>
       <w:jc w:val="right"/>
       <w:rPr>
         <w:sz w:val="16"/>
         <w:szCs w:val="16"/>
       </w:rPr>
     </w:pPr>
-    <w:r>
-      <w:rPr>
-        <w:sz w:val="16"/>
-        <w:szCs w:val="16"/>
-      </w:rPr>
-    </w:r>
   </w:p>
 </w:ftr>
 </file>
 
+<file path=word/footnotes.xml><?xml version="1.0" encoding="utf-8"?>
+<w:footnotes xmlns:wpc="http://schemas.microsoft.com/office/word/2010/wordprocessingCanvas" xmlns:cx="http://schemas.microsoft.com/office/drawing/2014/chartex" xmlns:cx1="http://schemas.microsoft.com/office/drawing/2015/9/8/chartex" xmlns:cx2="http://schemas.microsoft.com/office/drawing/2015/10/21/chartex" xmlns:cx3="http://schemas.microsoft.com/office/drawing/2016/5/9/chartex" xmlns:cx4="http://schemas.microsoft.com/office/drawing/2016/5/10/chartex" xmlns:cx5="http://schemas.microsoft.com/office/drawing/2016/5/11/chartex" xmlns:cx6="http://schemas.microsoft.com/office/drawing/2016/5/12/chartex" xmlns:cx7="http://schemas.microsoft.com/office/drawing/2016/5/13/chartex" xmlns:cx8="http://schemas.microsoft.com/office/drawing/2016/5/14/chartex" xmlns:mc="http://schemas.openxmlformats.org/markup-compatibility/2006" xmlns:aink="http://schemas.microsoft.com/office/drawing/2016/ink" xmlns:am3d="http://schemas.microsoft.com/office/drawing/2017/model3d" xmlns:o="urn:schemas-microsoft-com:office:office" xmlns:r="http://schemas.openxmlformats.org/officeDocument/2006/relationships" xmlns:m="http://schemas.openxmlformats.org/officeDocument/2006/math" xmlns:v="urn:schemas-microsoft-com:vml" xmlns:wp14="http://schemas.microsoft.com/office/word/2010/wordprocessingDrawing" xmlns:wp="http://schemas.openxmlformats.org/drawingml/2006/wordprocessingDrawing" xmlns:w10="urn:schemas-microsoft-com:office:word" xmlns:w="http://schemas.openxmlformats.org/wordprocessingml/2006/main" xmlns:w14="http://schemas.microsoft.com/office/word/2010/wordml" xmlns:w15="http://schemas.microsoft.com/office/word/2012/wordml" xmlns:w16cid="http://schemas.microsoft.com/office/word/2016/wordml/cid" xmlns:w16se="http://schemas.microsoft.com/office/word/2015/wordml/symex" xmlns:wpg="http://schemas.microsoft.com/office/word/2010/wordprocessingGroup" xmlns:wpi="http://schemas.microsoft.com/office/word/2010/wordprocessingInk" xmlns:wne="http://schemas.microsoft.com/office/word/2006/wordml" xmlns:wps="http://schemas.microsoft.com/office/word/2010/wordprocessingShape" mc:Ignorable="w14 w15 w16se w16cid wp14">
+  <w:footnote w:type="separator" w:id="-1">
+    <w:p>
+      <w:pPr>
+        <w:spacing w:after="0"/>
+      </w:pPr>
+      <w:r>
+        <w:separator/>
+      </w:r>
+    </w:p>
+  </w:footnote>
+  <w:footnote w:type="continuationSeparator" w:id="0">
+    <w:p>
+      <w:pPr>
+        <w:spacing w:after="0"/>
+      </w:pPr>
+      <w:r>
+        <w:continuationSeparator/>
+      </w:r>
+    </w:p>
+  </w:footnote>
+</w:footnotes>
+</file>
+
 <file path=word/styles.xml><?xml version="1.0" encoding="utf-8"?>
-<w:styles xmlns:w="http://schemas.openxmlformats.org/wordprocessingml/2006/main" xmlns:w14="http://schemas.microsoft.com/office/word/2010/wordml" xmlns:mc="http://schemas.openxmlformats.org/markup-compatibility/2006" mc:Ignorable="w14">
+<w:styles xmlns:mc="http://schemas.openxmlformats.org/markup-compatibility/2006" xmlns:r="http://schemas.openxmlformats.org/officeDocument/2006/relationships" xmlns:w="http://schemas.openxmlformats.org/wordprocessingml/2006/main" xmlns:w14="http://schemas.microsoft.com/office/word/2010/wordml" xmlns:w15="http://schemas.microsoft.com/office/word/2012/wordml" xmlns:w16cid="http://schemas.microsoft.com/office/word/2016/wordml/cid" xmlns:w16se="http://schemas.microsoft.com/office/word/2015/wordml/symex" mc:Ignorable="w14 w15 w16se w16cid">
   <w:docDefaults>
     <w:rPrDefault>
       <w:rPr>
-        <w:rFonts w:ascii="Calibri" w:hAnsi="Calibri" w:eastAsia="Calibri" w:cs="Calibri"/>
+        <w:rFonts w:ascii="Calibri" w:eastAsia="Calibri" w:hAnsi="Calibri" w:cs="Calibri"/>
         <w:szCs w:val="22"/>
         <w:lang w:val="en-SG" w:eastAsia="en-IN" w:bidi="ar-SA"/>
       </w:rPr>
     </w:rPrDefault>
-    <w:pPrDefault>
-      <w:pPr/>
-    </w:pPrDefault>
+    <w:pPrDefault/>
   </w:docDefaults>
   <w:latentStyles w:defLockedState="0" w:defUIPriority="99" w:defSemiHidden="0" w:defUnhideWhenUsed="0" w:defQFormat="0" w:count="376">
     <w:lsdException w:name="Normal" w:uiPriority="0" w:qFormat="1"/>
     <w:lsdException w:name="heading 1" w:uiPriority="9" w:qFormat="1"/>
-    <w:lsdException w:name="heading 2" w:uiPriority="9" w:semiHidden="1" w:unhideWhenUsed="1" w:qFormat="1"/>
-    <w:lsdException w:name="heading 3" w:uiPriority="9" w:semiHidden="1" w:unhideWhenUsed="1" w:qFormat="1"/>
-    <w:lsdException w:name="heading 4" w:uiPriority="9" w:semiHidden="1" w:unhideWhenUsed="1" w:qFormat="1"/>
-    <w:lsdException w:name="heading 5" w:uiPriority="9" w:semiHidden="1" w:unhideWhenUsed="1" w:qFormat="1"/>
-    <w:lsdException w:name="heading 6" w:uiPriority="9" w:semiHidden="1" w:unhideWhenUsed="1" w:qFormat="1"/>
-    <w:lsdException w:name="heading 7" w:uiPriority="9" w:semiHidden="1" w:unhideWhenUsed="1" w:qFormat="1"/>
-    <w:lsdException w:name="heading 8" w:uiPriority="9" w:semiHidden="1" w:unhideWhenUsed="1" w:qFormat="1"/>
-    <w:lsdException w:name="heading 9" w:uiPriority="9" w:semiHidden="1" w:unhideWhenUsed="1" w:qFormat="1"/>
+    <w:lsdException w:name="heading 2" w:semiHidden="1" w:uiPriority="9" w:unhideWhenUsed="1" w:qFormat="1"/>
+    <w:lsdException w:name="heading 3" w:semiHidden="1" w:uiPriority="9" w:unhideWhenUsed="1" w:qFormat="1"/>
+    <w:lsdException w:name="heading 4" w:semiHidden="1" w:uiPriority="9" w:unhideWhenUsed="1" w:qFormat="1"/>
+    <w:lsdException w:name="heading 5" w:semiHidden="1" w:uiPriority="9" w:unhideWhenUsed="1" w:qFormat="1"/>
+    <w:lsdException w:name="heading 6" w:semiHidden="1" w:uiPriority="9" w:unhideWhenUsed="1" w:qFormat="1"/>
+    <w:lsdException w:name="heading 7" w:semiHidden="1" w:uiPriority="9" w:unhideWhenUsed="1" w:qFormat="1"/>
+    <w:lsdException w:name="heading 8" w:semiHidden="1" w:uiPriority="9" w:unhideWhenUsed="1" w:qFormat="1"/>
+    <w:lsdException w:name="heading 9" w:semiHidden="1" w:uiPriority="9" w:unhideWhenUsed="1" w:qFormat="1"/>
     <w:lsdException w:name="index 1" w:semiHidden="1" w:unhideWhenUsed="1"/>
     <w:lsdException w:name="index 2" w:semiHidden="1" w:unhideWhenUsed="1"/>
     <w:lsdException w:name="index 3" w:semiHidden="1" w:unhideWhenUsed="1"/>
@@ -216,22 +249,22 @@
     <w:lsdException w:name="index 7" w:semiHidden="1" w:unhideWhenUsed="1"/>
     <w:lsdException w:name="index 8" w:semiHidden="1" w:unhideWhenUsed="1"/>
     <w:lsdException w:name="index 9" w:semiHidden="1" w:unhideWhenUsed="1"/>
-    <w:lsdException w:name="toc 1" w:uiPriority="39" w:semiHidden="1" w:unhideWhenUsed="1"/>
-    <w:lsdException w:name="toc 2" w:uiPriority="39" w:semiHidden="1" w:unhideWhenUsed="1"/>
-    <w:lsdException w:name="toc 3" w:uiPriority="39" w:semiHidden="1" w:unhideWhenUsed="1"/>
-    <w:lsdException w:name="toc 4" w:uiPriority="39" w:semiHidden="1" w:unhideWhenUsed="1"/>
-    <w:lsdException w:name="toc 5" w:uiPriority="39" w:semiHidden="1" w:unhideWhenUsed="1"/>
-    <w:lsdException w:name="toc 6" w:uiPriority="39" w:semiHidden="1" w:unhideWhenUsed="1"/>
-    <w:lsdException w:name="toc 7" w:uiPriority="39" w:semiHidden="1" w:unhideWhenUsed="1"/>
-    <w:lsdException w:name="toc 8" w:uiPriority="39" w:semiHidden="1" w:unhideWhenUsed="1"/>
-    <w:lsdException w:name="toc 9" w:uiPriority="39" w:semiHidden="1" w:unhideWhenUsed="1"/>
+    <w:lsdException w:name="toc 1" w:semiHidden="1" w:uiPriority="39" w:unhideWhenUsed="1"/>
+    <w:lsdException w:name="toc 2" w:semiHidden="1" w:uiPriority="39" w:unhideWhenUsed="1"/>
+    <w:lsdException w:name="toc 3" w:semiHidden="1" w:uiPriority="39" w:unhideWhenUsed="1"/>
+    <w:lsdException w:name="toc 4" w:semiHidden="1" w:uiPriority="39" w:unhideWhenUsed="1"/>
+    <w:lsdException w:name="toc 5" w:semiHidden="1" w:uiPriority="39" w:unhideWhenUsed="1"/>
+    <w:lsdException w:name="toc 6" w:semiHidden="1" w:uiPriority="39" w:unhideWhenUsed="1"/>
+    <w:lsdException w:name="toc 7" w:semiHidden="1" w:uiPriority="39" w:unhideWhenUsed="1"/>
+    <w:lsdException w:name="toc 8" w:semiHidden="1" w:uiPriority="39" w:unhideWhenUsed="1"/>
+    <w:lsdException w:name="toc 9" w:semiHidden="1" w:uiPriority="39" w:unhideWhenUsed="1"/>
     <w:lsdException w:name="Normal Indent" w:semiHidden="1" w:unhideWhenUsed="1"/>
     <w:lsdException w:name="footnote text" w:semiHidden="1" w:unhideWhenUsed="1"/>
     <w:lsdException w:name="annotation text" w:semiHidden="1" w:unhideWhenUsed="1"/>
     <w:lsdException w:name="header" w:semiHidden="1" w:unhideWhenUsed="1"/>
     <w:lsdException w:name="footer" w:semiHidden="1" w:unhideWhenUsed="1"/>
     <w:lsdException w:name="index heading" w:semiHidden="1" w:unhideWhenUsed="1"/>
-    <w:lsdException w:name="caption" w:uiPriority="35" w:semiHidden="1" w:unhideWhenUsed="1" w:qFormat="1"/>
+    <w:lsdException w:name="caption" w:semiHidden="1" w:uiPriority="35" w:unhideWhenUsed="1" w:qFormat="1"/>
     <w:lsdException w:name="table of figures" w:semiHidden="1" w:unhideWhenUsed="1"/>
     <w:lsdException w:name="envelope address" w:semiHidden="1" w:unhideWhenUsed="1"/>
     <w:lsdException w:name="envelope return" w:semiHidden="1" w:unhideWhenUsed="1"/>
@@ -262,7 +295,7 @@
     <w:lsdException w:name="Title" w:uiPriority="10" w:qFormat="1"/>
     <w:lsdException w:name="Closing" w:semiHidden="1" w:unhideWhenUsed="1"/>
     <w:lsdException w:name="Signature" w:semiHidden="1" w:unhideWhenUsed="1"/>
-    <w:lsdException w:name="Default Paragraph Font" w:uiPriority="1" w:semiHidden="1" w:unhideWhenUsed="1"/>
+    <w:lsdException w:name="Default Paragraph Font" w:semiHidden="1" w:uiPriority="1" w:unhideWhenUsed="1"/>
     <w:lsdException w:name="Body Text" w:semiHidden="1" w:unhideWhenUsed="1"/>
     <w:lsdException w:name="Body Text Indent" w:semiHidden="1" w:unhideWhenUsed="1"/>
     <w:lsdException w:name="List Continue" w:semiHidden="1" w:unhideWhenUsed="1"/>
@@ -462,8 +495,8 @@
     <w:lsdException w:name="Subtle Reference" w:uiPriority="31" w:qFormat="1"/>
     <w:lsdException w:name="Intense Reference" w:uiPriority="32" w:qFormat="1"/>
     <w:lsdException w:name="Book Title" w:uiPriority="33" w:qFormat="1"/>
-    <w:lsdException w:name="Bibliography" w:uiPriority="37" w:semiHidden="1" w:unhideWhenUsed="1"/>
-    <w:lsdException w:name="TOC Heading" w:uiPriority="39" w:semiHidden="1" w:unhideWhenUsed="1" w:qFormat="1"/>
+    <w:lsdException w:name="Bibliography" w:semiHidden="1" w:uiPriority="37" w:unhideWhenUsed="1"/>
+    <w:lsdException w:name="TOC Heading" w:semiHidden="1" w:uiPriority="39" w:unhideWhenUsed="1" w:qFormat="1"/>
     <w:lsdException w:name="Plain Table 1" w:uiPriority="41"/>
     <w:lsdException w:name="Plain Table 2" w:uiPriority="42"/>
     <w:lsdException w:name="Plain Table 3" w:uiPriority="43"/>
@@ -574,35 +607,29 @@
     <w:lsdException w:name="Unresolved Mention" w:semiHidden="1" w:unhideWhenUsed="1"/>
     <w:lsdException w:name="Smart Link" w:semiHidden="1" w:unhideWhenUsed="1"/>
   </w:latentStyles>
-  <w:style w:type="paragraph" w:styleId="Normal" w:default="1">
+  <w:style w:type="paragraph" w:default="1" w:styleId="Normal">
     <w:name w:val="Normal"/>
     <w:qFormat/>
-    <w:rsid w:val="00990ede"/>
-    <w:pPr>
-      <w:widowControl/>
-      <w:bidi w:val="0"/>
-      <w:spacing w:lineRule="auto" w:line="240" w:before="0" w:after="240"/>
-      <w:jc w:val="left"/>
-    </w:pPr>
-    <w:rPr>
-      <w:rFonts w:ascii="Arial" w:hAnsi="Arial" w:eastAsia="Arial" w:cs="Arial"/>
-      <w:color w:val="auto"/>
-      <w:kern w:val="0"/>
-      <w:sz w:val="20"/>
+    <w:rsid w:val="00990EDE"/>
+    <w:pPr>
+      <w:spacing w:after="240"/>
+    </w:pPr>
+    <w:rPr>
+      <w:rFonts w:ascii="Arial" w:eastAsia="Arial" w:hAnsi="Arial" w:cs="Arial"/>
       <w:szCs w:val="20"/>
-      <w:lang w:val="en-AU" w:eastAsia="en-IN" w:bidi="ar-SA"/>
+      <w:lang w:val="en-AU"/>
     </w:rPr>
   </w:style>
   <w:style w:type="paragraph" w:styleId="Heading1">
-    <w:name w:val="Heading 1"/>
+    <w:name w:val="heading 1"/>
     <w:basedOn w:val="Normal"/>
     <w:next w:val="Normal"/>
     <w:link w:val="Heading1Char"/>
     <w:uiPriority w:val="9"/>
     <w:qFormat/>
-    <w:rsid w:val="00fb0eb7"/>
-    <w:pPr>
-      <w:keepNext w:val="true"/>
+    <w:rsid w:val="00FB0EB7"/>
+    <w:pPr>
+      <w:keepNext/>
       <w:pageBreakBefore/>
       <w:outlineLvl w:val="0"/>
     </w:pPr>
@@ -617,16 +644,16 @@
     </w:rPr>
   </w:style>
   <w:style w:type="paragraph" w:styleId="Heading2">
-    <w:name w:val="Heading 2"/>
+    <w:name w:val="heading 2"/>
     <w:basedOn w:val="Normal"/>
     <w:next w:val="Normal"/>
     <w:link w:val="Heading2Char"/>
     <w:uiPriority w:val="9"/>
     <w:unhideWhenUsed/>
     <w:qFormat/>
-    <w:rsid w:val="00fb0eb7"/>
-    <w:pPr>
-      <w:keepNext w:val="true"/>
+    <w:rsid w:val="00FB0EB7"/>
+    <w:pPr>
+      <w:keepNext/>
       <w:outlineLvl w:val="1"/>
     </w:pPr>
     <w:rPr>
@@ -641,16 +668,16 @@
     </w:rPr>
   </w:style>
   <w:style w:type="paragraph" w:styleId="Heading3">
-    <w:name w:val="Heading 3"/>
+    <w:name w:val="heading 3"/>
     <w:basedOn w:val="Normal"/>
     <w:next w:val="Normal"/>
     <w:link w:val="Heading3Char"/>
     <w:uiPriority w:val="9"/>
     <w:unhideWhenUsed/>
     <w:qFormat/>
-    <w:rsid w:val="00fb0eb7"/>
-    <w:pPr>
-      <w:keepNext w:val="true"/>
+    <w:rsid w:val="00FB0EB7"/>
+    <w:pPr>
+      <w:keepNext/>
       <w:outlineLvl w:val="2"/>
     </w:pPr>
     <w:rPr>
@@ -664,7 +691,7 @@
     </w:rPr>
   </w:style>
   <w:style w:type="paragraph" w:styleId="Heading4">
-    <w:name w:val="Heading 4"/>
+    <w:name w:val="heading 4"/>
     <w:basedOn w:val="Normal"/>
     <w:next w:val="Normal"/>
     <w:uiPriority w:val="9"/>
@@ -672,13 +699,13 @@
     <w:unhideWhenUsed/>
     <w:qFormat/>
     <w:pPr>
-      <w:keepNext w:val="true"/>
+      <w:keepNext/>
       <w:keepLines/>
-      <w:spacing w:lineRule="auto" w:line="276" w:before="240" w:after="40"/>
+      <w:spacing w:before="240" w:after="40" w:line="276" w:lineRule="auto"/>
       <w:outlineLvl w:val="3"/>
     </w:pPr>
     <w:rPr>
-      <w:rFonts w:ascii="Calibri" w:hAnsi="Calibri" w:eastAsia="Calibri" w:cs="Calibri"/>
+      <w:rFonts w:ascii="Calibri" w:eastAsia="Calibri" w:hAnsi="Calibri" w:cs="Calibri"/>
       <w:b/>
       <w:sz w:val="24"/>
       <w:szCs w:val="24"/>
@@ -686,7 +713,7 @@
     </w:rPr>
   </w:style>
   <w:style w:type="paragraph" w:styleId="Heading5">
-    <w:name w:val="Heading 5"/>
+    <w:name w:val="heading 5"/>
     <w:basedOn w:val="Normal"/>
     <w:next w:val="Normal"/>
     <w:uiPriority w:val="9"/>
@@ -694,7 +721,7 @@
     <w:unhideWhenUsed/>
     <w:qFormat/>
     <w:pPr>
-      <w:keepNext w:val="true"/>
+      <w:keepNext/>
       <w:keepLines/>
       <w:spacing w:before="220" w:after="40"/>
       <w:outlineLvl w:val="4"/>
@@ -704,7 +731,7 @@
     </w:rPr>
   </w:style>
   <w:style w:type="paragraph" w:styleId="Heading6">
-    <w:name w:val="Heading 6"/>
+    <w:name w:val="heading 6"/>
     <w:basedOn w:val="Normal"/>
     <w:next w:val="Normal"/>
     <w:uiPriority w:val="9"/>
@@ -712,7 +739,7 @@
     <w:unhideWhenUsed/>
     <w:qFormat/>
     <w:pPr>
-      <w:keepNext w:val="true"/>
+      <w:keepNext/>
       <w:keepLines/>
       <w:spacing w:before="200" w:after="40"/>
       <w:outlineLvl w:val="5"/>
@@ -721,375 +748,11 @@
       <w:b/>
     </w:rPr>
   </w:style>
-  <w:style w:type="character" w:styleId="DefaultParagraphFont" w:default="1">
+  <w:style w:type="character" w:default="1" w:styleId="DefaultParagraphFont">
     <w:name w:val="Default Paragraph Font"/>
     <w:uiPriority w:val="1"/>
     <w:semiHidden/>
     <w:unhideWhenUsed/>
-    <w:qFormat/>
-    <w:rPr/>
-  </w:style>
-  <w:style w:type="character" w:styleId="Heading1Char" w:customStyle="1">
-    <w:name w:val="Heading 1 Char"/>
-    <w:basedOn w:val="DefaultParagraphFont"/>
-    <w:link w:val="Heading1"/>
-    <w:uiPriority w:val="9"/>
-    <w:qFormat/>
-    <w:rsid w:val="00fb0eb7"/>
-    <w:rPr>
-      <w:rFonts w:ascii="Arial" w:hAnsi="Arial" w:eastAsia="Times New Roman" w:cs="Arial"/>
-      <w:bCs/>
-      <w:caps/>
-      <w:color w:val="0C2340"/>
-      <w:sz w:val="30"/>
-      <w:szCs w:val="32"/>
-    </w:rPr>
-  </w:style>
-  <w:style w:type="character" w:styleId="Heading2Char" w:customStyle="1">
-    <w:name w:val="Heading 2 Char"/>
-    <w:basedOn w:val="DefaultParagraphFont"/>
-    <w:link w:val="Heading2"/>
-    <w:qFormat/>
-    <w:rsid w:val="00fb0eb7"/>
-    <w:rPr>
-      <w:rFonts w:ascii="Arial" w:hAnsi="Arial" w:eastAsia="Times New Roman" w:cs="Arial"/>
-      <w:b/>
-      <w:bCs/>
-      <w:iCs/>
-      <w:color w:val="00AFD7"/>
-      <w:sz w:val="24"/>
-      <w:szCs w:val="28"/>
-    </w:rPr>
-  </w:style>
-  <w:style w:type="character" w:styleId="Heading3Char" w:customStyle="1">
-    <w:name w:val="Heading 3 Char"/>
-    <w:basedOn w:val="DefaultParagraphFont"/>
-    <w:link w:val="Heading3"/>
-    <w:qFormat/>
-    <w:rsid w:val="00fb0eb7"/>
-    <w:rPr>
-      <w:rFonts w:ascii="Arial" w:hAnsi="Arial" w:eastAsia="Times New Roman" w:cs="Arial"/>
-      <w:b/>
-      <w:bCs/>
-      <w:color w:val="0C2340"/>
-      <w:sz w:val="22"/>
-      <w:szCs w:val="26"/>
-    </w:rPr>
-  </w:style>
-  <w:style w:type="character" w:styleId="FooterChar" w:customStyle="1">
-    <w:name w:val="Footer Char"/>
-    <w:basedOn w:val="DefaultParagraphFont"/>
-    <w:link w:val="Footer"/>
-    <w:qFormat/>
-    <w:rsid w:val="00fb0eb7"/>
-    <w:rPr>
-      <w:rFonts w:ascii="Arial" w:hAnsi="Arial" w:eastAsia="Times New Roman"/>
-      <w:sz w:val="10"/>
-    </w:rPr>
-  </w:style>
-  <w:style w:type="character" w:styleId="InternetLink">
-    <w:name w:val="Internet Link"/>
-    <w:uiPriority w:val="99"/>
-    <w:rsid w:val="00fb0eb7"/>
-    <w:rPr>
-      <w:rFonts w:ascii="Arial" w:hAnsi="Arial" w:eastAsia="Arial" w:cs="Arial"/>
-      <w:color w:val="002B5C"/>
-      <w:sz w:val="20"/>
-      <w:u w:val="single"/>
-    </w:rPr>
-  </w:style>
-  <w:style w:type="character" w:styleId="ContactDetailsChar" w:customStyle="1">
-    <w:name w:val="ContactDetails Char"/>
-    <w:link w:val="ContactDetails"/>
-    <w:qFormat/>
-    <w:rsid w:val="00fb0eb7"/>
-    <w:rPr>
-      <w:color w:val="FFFFFF"/>
-      <w:sz w:val="18"/>
-    </w:rPr>
-  </w:style>
-  <w:style w:type="character" w:styleId="TitleChar" w:customStyle="1">
-    <w:name w:val="Title Char"/>
-    <w:basedOn w:val="DefaultParagraphFont"/>
-    <w:link w:val="Title"/>
-    <w:qFormat/>
-    <w:rsid w:val="00fb0eb7"/>
-    <w:rPr>
-      <w:rFonts w:ascii="Arial" w:hAnsi="Arial" w:eastAsia="SimSun"/>
-      <w:caps/>
-      <w:color w:val="0C2340"/>
-      <w:spacing w:val="5"/>
-      <w:kern w:val="2"/>
-      <w:sz w:val="68"/>
-      <w:szCs w:val="52"/>
-    </w:rPr>
-  </w:style>
-  <w:style w:type="paragraph" w:styleId="Heading">
-    <w:name w:val="Heading"/>
-    <w:basedOn w:val="Normal"/>
-    <w:next w:val="TextBody"/>
-    <w:qFormat/>
-    <w:pPr>
-      <w:keepNext w:val="true"/>
-      <w:spacing w:before="240" w:after="120"/>
-    </w:pPr>
-    <w:rPr>
-      <w:rFonts w:ascii="Liberation Sans" w:hAnsi="Liberation Sans" w:eastAsia="Noto Sans CJK SC Regular" w:cs="Lohit Devanagari"/>
-      <w:sz w:val="28"/>
-      <w:szCs w:val="28"/>
-    </w:rPr>
-  </w:style>
-  <w:style w:type="paragraph" w:styleId="TextBody">
-    <w:name w:val="Body Text"/>
-    <w:basedOn w:val="Normal"/>
-    <w:pPr>
-      <w:spacing w:lineRule="auto" w:line="276" w:before="0" w:after="140"/>
-    </w:pPr>
-    <w:rPr/>
-  </w:style>
-  <w:style w:type="paragraph" w:styleId="List">
-    <w:name w:val="List"/>
-    <w:basedOn w:val="TextBody"/>
-    <w:pPr/>
-    <w:rPr>
-      <w:rFonts w:cs="Lohit Devanagari"/>
-    </w:rPr>
-  </w:style>
-  <w:style w:type="paragraph" w:styleId="Caption">
-    <w:name w:val="Caption"/>
-    <w:basedOn w:val="Normal"/>
-    <w:qFormat/>
-    <w:pPr>
-      <w:suppressLineNumbers/>
-      <w:spacing w:before="120" w:after="120"/>
-    </w:pPr>
-    <w:rPr>
-      <w:rFonts w:cs="Lohit Devanagari"/>
-      <w:i/>
-      <w:iCs/>
-      <w:sz w:val="24"/>
-      <w:szCs w:val="24"/>
-    </w:rPr>
-  </w:style>
-  <w:style w:type="paragraph" w:styleId="Index">
-    <w:name w:val="Index"/>
-    <w:basedOn w:val="Normal"/>
-    <w:qFormat/>
-    <w:pPr>
-      <w:suppressLineNumbers/>
-    </w:pPr>
-    <w:rPr>
-      <w:rFonts w:cs="Lohit Devanagari"/>
-    </w:rPr>
-  </w:style>
-  <w:style w:type="paragraph" w:styleId="Title">
-    <w:name w:val="Title"/>
-    <w:basedOn w:val="Normal"/>
-    <w:next w:val="Normal"/>
-    <w:link w:val="TitleChar"/>
-    <w:uiPriority w:val="10"/>
-    <w:qFormat/>
-    <w:rsid w:val="00fb0eb7"/>
-    <w:pPr>
-      <w:spacing w:before="0" w:after="0"/>
-      <w:contextualSpacing/>
-    </w:pPr>
-    <w:rPr>
-      <w:rFonts w:eastAsia="SimSun" w:cs="Calibri"/>
-      <w:caps/>
-      <w:color w:val="0C2340"/>
-      <w:spacing w:val="5"/>
-      <w:kern w:val="2"/>
-      <w:sz w:val="68"/>
-      <w:szCs w:val="52"/>
-      <w:lang w:val="en-SG" w:eastAsia="zh-CN"/>
-    </w:rPr>
-  </w:style>
-  <w:style w:type="paragraph" w:styleId="Footer">
-    <w:name w:val="Footer"/>
-    <w:basedOn w:val="Normal"/>
-    <w:link w:val="FooterChar"/>
-    <w:rsid w:val="00fb0eb7"/>
-    <w:pPr>
-      <w:tabs>
-        <w:tab w:val="right" w:pos="9072" w:leader="none"/>
-      </w:tabs>
-    </w:pPr>
-    <w:rPr>
-      <w:rFonts w:eastAsia="Times New Roman" w:cs="Calibri"/>
-      <w:sz w:val="10"/>
-      <w:lang w:val="en-SG" w:eastAsia="zh-CN"/>
-    </w:rPr>
-  </w:style>
-  <w:style w:type="paragraph" w:styleId="NormalNoSpace" w:customStyle="1">
-    <w:name w:val="Normal No Space"/>
-    <w:basedOn w:val="Normal"/>
-    <w:qFormat/>
-    <w:rsid w:val="00fb0eb7"/>
-    <w:pPr>
-      <w:spacing w:before="0" w:after="0"/>
-    </w:pPr>
-    <w:rPr>
-      <w:rFonts w:eastAsia="Times New Roman" w:cs="Calibri"/>
-      <w:lang w:val="en-SG" w:eastAsia="zh-CN"/>
-    </w:rPr>
-  </w:style>
-  <w:style w:type="paragraph" w:styleId="Contents1">
-    <w:name w:val="TOC 1"/>
-    <w:basedOn w:val="Normal"/>
-    <w:next w:val="Normal"/>
-    <w:rsid w:val="00fb0eb7"/>
-    <w:pPr>
-      <w:tabs>
-        <w:tab w:val="right" w:pos="9072" w:leader="dot"/>
-      </w:tabs>
-      <w:spacing w:before="120" w:after="0"/>
-      <w:outlineLvl w:val="0"/>
-    </w:pPr>
-    <w:rPr>
-      <w:rFonts w:eastAsia="Times New Roman" w:cs="Calibri"/>
-      <w:lang w:val="en-SG" w:eastAsia="zh-CN"/>
-    </w:rPr>
-  </w:style>
-  <w:style w:type="paragraph" w:styleId="Heading1noTOC" w:customStyle="1">
-    <w:name w:val="Heading 1 no TOC"/>
-    <w:basedOn w:val="Heading1"/>
-    <w:next w:val="Normal"/>
-    <w:uiPriority w:val="1"/>
-    <w:qFormat/>
-    <w:rsid w:val="00fb0eb7"/>
-    <w:pPr/>
-    <w:rPr/>
-  </w:style>
-  <w:style w:type="paragraph" w:styleId="BrandPara" w:customStyle="1">
-    <w:name w:val="BrandPara"/>
-    <w:basedOn w:val="Normal"/>
-    <w:qFormat/>
-    <w:rsid w:val="00fb0eb7"/>
-    <w:pPr>
-      <w:ind w:left="4536" w:hanging="0"/>
-    </w:pPr>
-    <w:rPr>
-      <w:rFonts w:eastAsia="Times New Roman" w:cs="Calibri"/>
-      <w:color w:val="FFFFFF"/>
-      <w:sz w:val="22"/>
-      <w:lang w:val="en-SG" w:eastAsia="zh-CN"/>
-    </w:rPr>
-  </w:style>
-  <w:style w:type="paragraph" w:styleId="ContactDetails" w:customStyle="1">
-    <w:name w:val="ContactDetails"/>
-    <w:basedOn w:val="Normal"/>
-    <w:link w:val="ContactDetailsChar"/>
-    <w:qFormat/>
-    <w:rsid w:val="00fb0eb7"/>
-    <w:pPr>
-      <w:tabs>
-        <w:tab w:val="left" w:pos="454" w:leader="none"/>
-      </w:tabs>
-      <w:spacing w:before="0" w:after="0"/>
-    </w:pPr>
-    <w:rPr>
-      <w:rFonts w:ascii="Calibri" w:hAnsi="Calibri" w:eastAsia="Calibri" w:cs="Calibri"/>
-      <w:color w:val="FFFFFF"/>
-      <w:sz w:val="18"/>
-      <w:lang w:val="en-SG" w:eastAsia="zh-CN"/>
-    </w:rPr>
-  </w:style>
-  <w:style w:type="paragraph" w:styleId="ContactName" w:customStyle="1">
-    <w:name w:val="ContactName"/>
-    <w:basedOn w:val="ContactDetails"/>
-    <w:qFormat/>
-    <w:rsid w:val="00fb0eb7"/>
-    <w:pPr/>
-    <w:rPr>
-      <w:b/>
-    </w:rPr>
-  </w:style>
-  <w:style w:type="paragraph" w:styleId="ContactTitle" w:customStyle="1">
-    <w:name w:val="ContactTitle"/>
-    <w:basedOn w:val="ContactDetails"/>
-    <w:next w:val="Normal"/>
-    <w:qFormat/>
-    <w:rsid w:val="00fb0eb7"/>
-    <w:pPr>
-      <w:spacing w:before="0" w:after="90"/>
-    </w:pPr>
-    <w:rPr/>
-  </w:style>
-  <w:style w:type="paragraph" w:styleId="Contacts" w:customStyle="1">
-    <w:name w:val="Contacts"/>
-    <w:basedOn w:val="Normal"/>
-    <w:next w:val="ContactName"/>
-    <w:qFormat/>
-    <w:rsid w:val="00fb0eb7"/>
-    <w:pPr/>
-    <w:rPr>
-      <w:rFonts w:eastAsia="Times New Roman" w:cs="Calibri"/>
-      <w:b/>
-      <w:color w:val="0C2340"/>
-      <w:sz w:val="32"/>
-      <w:lang w:val="en-SG" w:eastAsia="zh-CN"/>
-    </w:rPr>
-  </w:style>
-  <w:style w:type="paragraph" w:styleId="Subtitle" w:customStyle="1">
-    <w:name w:val="Sub title"/>
-    <w:basedOn w:val="Normal"/>
-    <w:next w:val="Normal"/>
-    <w:qFormat/>
-    <w:rsid w:val="00fb0eb7"/>
-    <w:pPr>
-      <w:spacing w:before="0" w:after="120"/>
-    </w:pPr>
-    <w:rPr>
-      <w:rFonts w:eastAsia="Times New Roman" w:cs="Calibri"/>
-      <w:caps/>
-      <w:color w:val="00AFD7"/>
-      <w:sz w:val="56"/>
-      <w:lang w:val="en-SG" w:eastAsia="zh-CN"/>
-    </w:rPr>
-  </w:style>
-  <w:style w:type="paragraph" w:styleId="SubjectTitle" w:customStyle="1">
-    <w:name w:val="Subject Title"/>
-    <w:basedOn w:val="Normal"/>
-    <w:next w:val="Normal"/>
-    <w:qFormat/>
-    <w:rsid w:val="00fb0eb7"/>
-    <w:pPr>
-      <w:spacing w:before="0" w:after="120"/>
-    </w:pPr>
-    <w:rPr>
-      <w:rFonts w:eastAsia="Times New Roman" w:cs="Calibri"/>
-      <w:color w:val="002B5C"/>
-      <w:sz w:val="48"/>
-      <w:lang w:val="en-SG" w:eastAsia="zh-CN"/>
-    </w:rPr>
-  </w:style>
-  <w:style w:type="paragraph" w:styleId="Subtitle1">
-    <w:name w:val="Subtitle"/>
-    <w:basedOn w:val="Normal"/>
-    <w:next w:val="Normal"/>
-    <w:uiPriority w:val="11"/>
-    <w:qFormat/>
-    <w:pPr>
-      <w:keepNext w:val="true"/>
-      <w:keepLines/>
-      <w:spacing w:lineRule="auto" w:line="276" w:before="360" w:after="80"/>
-    </w:pPr>
-    <w:rPr>
-      <w:rFonts w:ascii="Georgia" w:hAnsi="Georgia" w:eastAsia="Georgia" w:cs="Georgia"/>
-      <w:i/>
-      <w:color w:val="666666"/>
-      <w:sz w:val="48"/>
-      <w:szCs w:val="48"/>
-      <w:lang w:val="en-SG" w:eastAsia="zh-TW"/>
-    </w:rPr>
-  </w:style>
-  <w:style w:type="numbering" w:styleId="NoList" w:default="1">
-    <w:name w:val="No List"/>
-    <w:uiPriority w:val="99"/>
-    <w:semiHidden/>
-    <w:unhideWhenUsed/>
-    <w:qFormat/>
   </w:style>
   <w:style w:type="table" w:default="1" w:styleId="TableNormal">
     <w:name w:val="Normal Table"/>
@@ -1105,6 +768,360 @@
         <w:right w:w="108" w:type="dxa"/>
       </w:tblCellMar>
     </w:tblPr>
+  </w:style>
+  <w:style w:type="numbering" w:default="1" w:styleId="NoList">
+    <w:name w:val="No List"/>
+    <w:uiPriority w:val="99"/>
+    <w:semiHidden/>
+    <w:unhideWhenUsed/>
+  </w:style>
+  <w:style w:type="character" w:customStyle="1" w:styleId="Heading1Char">
+    <w:name w:val="Heading 1 Char"/>
+    <w:basedOn w:val="DefaultParagraphFont"/>
+    <w:link w:val="Heading1"/>
+    <w:uiPriority w:val="9"/>
+    <w:qFormat/>
+    <w:rsid w:val="00FB0EB7"/>
+    <w:rPr>
+      <w:rFonts w:ascii="Arial" w:eastAsia="Times New Roman" w:hAnsi="Arial" w:cs="Arial"/>
+      <w:bCs/>
+      <w:caps/>
+      <w:color w:val="0C2340"/>
+      <w:sz w:val="30"/>
+      <w:szCs w:val="32"/>
+    </w:rPr>
+  </w:style>
+  <w:style w:type="character" w:customStyle="1" w:styleId="Heading2Char">
+    <w:name w:val="Heading 2 Char"/>
+    <w:basedOn w:val="DefaultParagraphFont"/>
+    <w:link w:val="Heading2"/>
+    <w:qFormat/>
+    <w:rsid w:val="00FB0EB7"/>
+    <w:rPr>
+      <w:rFonts w:ascii="Arial" w:eastAsia="Times New Roman" w:hAnsi="Arial" w:cs="Arial"/>
+      <w:b/>
+      <w:bCs/>
+      <w:iCs/>
+      <w:color w:val="00AFD7"/>
+      <w:sz w:val="24"/>
+      <w:szCs w:val="28"/>
+    </w:rPr>
+  </w:style>
+  <w:style w:type="character" w:customStyle="1" w:styleId="Heading3Char">
+    <w:name w:val="Heading 3 Char"/>
+    <w:basedOn w:val="DefaultParagraphFont"/>
+    <w:link w:val="Heading3"/>
+    <w:qFormat/>
+    <w:rsid w:val="00FB0EB7"/>
+    <w:rPr>
+      <w:rFonts w:ascii="Arial" w:eastAsia="Times New Roman" w:hAnsi="Arial" w:cs="Arial"/>
+      <w:b/>
+      <w:bCs/>
+      <w:color w:val="0C2340"/>
+      <w:sz w:val="22"/>
+      <w:szCs w:val="26"/>
+    </w:rPr>
+  </w:style>
+  <w:style w:type="character" w:customStyle="1" w:styleId="FooterChar">
+    <w:name w:val="Footer Char"/>
+    <w:basedOn w:val="DefaultParagraphFont"/>
+    <w:link w:val="Footer"/>
+    <w:qFormat/>
+    <w:rsid w:val="00FB0EB7"/>
+    <w:rPr>
+      <w:rFonts w:ascii="Arial" w:eastAsia="Times New Roman" w:hAnsi="Arial"/>
+      <w:sz w:val="10"/>
+    </w:rPr>
+  </w:style>
+  <w:style w:type="character" w:customStyle="1" w:styleId="InternetLink">
+    <w:name w:val="Internet Link"/>
+    <w:uiPriority w:val="99"/>
+    <w:rsid w:val="00FB0EB7"/>
+    <w:rPr>
+      <w:rFonts w:ascii="Arial" w:eastAsia="Arial" w:hAnsi="Arial" w:cs="Arial"/>
+      <w:color w:val="002B5C"/>
+      <w:sz w:val="20"/>
+      <w:u w:val="single"/>
+    </w:rPr>
+  </w:style>
+  <w:style w:type="character" w:customStyle="1" w:styleId="ContactDetailsChar">
+    <w:name w:val="ContactDetails Char"/>
+    <w:link w:val="ContactDetails"/>
+    <w:qFormat/>
+    <w:rsid w:val="00FB0EB7"/>
+    <w:rPr>
+      <w:color w:val="FFFFFF"/>
+      <w:sz w:val="18"/>
+    </w:rPr>
+  </w:style>
+  <w:style w:type="character" w:customStyle="1" w:styleId="TitleChar">
+    <w:name w:val="Title Char"/>
+    <w:basedOn w:val="DefaultParagraphFont"/>
+    <w:link w:val="Title"/>
+    <w:qFormat/>
+    <w:rsid w:val="00FB0EB7"/>
+    <w:rPr>
+      <w:rFonts w:ascii="Arial" w:eastAsia="SimSun" w:hAnsi="Arial"/>
+      <w:caps/>
+      <w:color w:val="0C2340"/>
+      <w:spacing w:val="5"/>
+      <w:kern w:val="2"/>
+      <w:sz w:val="68"/>
+      <w:szCs w:val="52"/>
+    </w:rPr>
+  </w:style>
+  <w:style w:type="paragraph" w:customStyle="1" w:styleId="Heading">
+    <w:name w:val="Heading"/>
+    <w:basedOn w:val="Normal"/>
+    <w:next w:val="BodyText"/>
+    <w:qFormat/>
+    <w:pPr>
+      <w:keepNext/>
+      <w:spacing w:before="240" w:after="120"/>
+    </w:pPr>
+    <w:rPr>
+      <w:rFonts w:ascii="Liberation Sans" w:eastAsia="Noto Sans CJK SC Regular" w:hAnsi="Liberation Sans" w:cs="Lohit Devanagari"/>
+      <w:sz w:val="28"/>
+      <w:szCs w:val="28"/>
+    </w:rPr>
+  </w:style>
+  <w:style w:type="paragraph" w:styleId="BodyText">
+    <w:name w:val="Body Text"/>
+    <w:basedOn w:val="Normal"/>
+    <w:pPr>
+      <w:spacing w:after="140" w:line="276" w:lineRule="auto"/>
+    </w:pPr>
+  </w:style>
+  <w:style w:type="paragraph" w:styleId="List">
+    <w:name w:val="List"/>
+    <w:basedOn w:val="BodyText"/>
+    <w:rPr>
+      <w:rFonts w:cs="Lohit Devanagari"/>
+    </w:rPr>
+  </w:style>
+  <w:style w:type="paragraph" w:styleId="Caption">
+    <w:name w:val="caption"/>
+    <w:basedOn w:val="Normal"/>
+    <w:qFormat/>
+    <w:pPr>
+      <w:suppressLineNumbers/>
+      <w:spacing w:before="120" w:after="120"/>
+    </w:pPr>
+    <w:rPr>
+      <w:rFonts w:cs="Lohit Devanagari"/>
+      <w:i/>
+      <w:iCs/>
+      <w:sz w:val="24"/>
+      <w:szCs w:val="24"/>
+    </w:rPr>
+  </w:style>
+  <w:style w:type="paragraph" w:customStyle="1" w:styleId="Index">
+    <w:name w:val="Index"/>
+    <w:basedOn w:val="Normal"/>
+    <w:qFormat/>
+    <w:pPr>
+      <w:suppressLineNumbers/>
+    </w:pPr>
+    <w:rPr>
+      <w:rFonts w:cs="Lohit Devanagari"/>
+    </w:rPr>
+  </w:style>
+  <w:style w:type="paragraph" w:styleId="Title">
+    <w:name w:val="Title"/>
+    <w:basedOn w:val="Normal"/>
+    <w:next w:val="Normal"/>
+    <w:link w:val="TitleChar"/>
+    <w:uiPriority w:val="10"/>
+    <w:qFormat/>
+    <w:rsid w:val="00FB0EB7"/>
+    <w:pPr>
+      <w:spacing w:after="0"/>
+      <w:contextualSpacing/>
+    </w:pPr>
+    <w:rPr>
+      <w:rFonts w:eastAsia="SimSun" w:cs="Calibri"/>
+      <w:caps/>
+      <w:color w:val="0C2340"/>
+      <w:spacing w:val="5"/>
+      <w:kern w:val="2"/>
+      <w:sz w:val="68"/>
+      <w:szCs w:val="52"/>
+      <w:lang w:val="en-SG" w:eastAsia="zh-CN"/>
+    </w:rPr>
+  </w:style>
+  <w:style w:type="paragraph" w:styleId="Footer">
+    <w:name w:val="footer"/>
+    <w:basedOn w:val="Normal"/>
+    <w:link w:val="FooterChar"/>
+    <w:rsid w:val="00FB0EB7"/>
+    <w:pPr>
+      <w:tabs>
+        <w:tab w:val="right" w:pos="9072"/>
+      </w:tabs>
+    </w:pPr>
+    <w:rPr>
+      <w:rFonts w:eastAsia="Times New Roman" w:cs="Calibri"/>
+      <w:sz w:val="10"/>
+      <w:lang w:val="en-SG" w:eastAsia="zh-CN"/>
+    </w:rPr>
+  </w:style>
+  <w:style w:type="paragraph" w:customStyle="1" w:styleId="NormalNoSpace">
+    <w:name w:val="Normal No Space"/>
+    <w:basedOn w:val="Normal"/>
+    <w:qFormat/>
+    <w:rsid w:val="00FB0EB7"/>
+    <w:pPr>
+      <w:spacing w:after="0"/>
+    </w:pPr>
+    <w:rPr>
+      <w:rFonts w:eastAsia="Times New Roman" w:cs="Calibri"/>
+      <w:lang w:val="en-SG" w:eastAsia="zh-CN"/>
+    </w:rPr>
+  </w:style>
+  <w:style w:type="paragraph" w:styleId="TOC1">
+    <w:name w:val="toc 1"/>
+    <w:basedOn w:val="Normal"/>
+    <w:next w:val="Normal"/>
+    <w:rsid w:val="00FB0EB7"/>
+    <w:pPr>
+      <w:tabs>
+        <w:tab w:val="right" w:leader="dot" w:pos="9072"/>
+      </w:tabs>
+      <w:spacing w:before="120" w:after="0"/>
+      <w:outlineLvl w:val="0"/>
+    </w:pPr>
+    <w:rPr>
+      <w:rFonts w:eastAsia="Times New Roman" w:cs="Calibri"/>
+      <w:lang w:val="en-SG" w:eastAsia="zh-CN"/>
+    </w:rPr>
+  </w:style>
+  <w:style w:type="paragraph" w:customStyle="1" w:styleId="Heading1noTOC">
+    <w:name w:val="Heading 1 no TOC"/>
+    <w:basedOn w:val="Heading1"/>
+    <w:next w:val="Normal"/>
+    <w:uiPriority w:val="1"/>
+    <w:qFormat/>
+    <w:rsid w:val="00FB0EB7"/>
+  </w:style>
+  <w:style w:type="paragraph" w:customStyle="1" w:styleId="BrandPara">
+    <w:name w:val="BrandPara"/>
+    <w:basedOn w:val="Normal"/>
+    <w:qFormat/>
+    <w:rsid w:val="00FB0EB7"/>
+    <w:pPr>
+      <w:ind w:left="4536"/>
+    </w:pPr>
+    <w:rPr>
+      <w:rFonts w:eastAsia="Times New Roman" w:cs="Calibri"/>
+      <w:color w:val="FFFFFF"/>
+      <w:sz w:val="22"/>
+      <w:lang w:val="en-SG" w:eastAsia="zh-CN"/>
+    </w:rPr>
+  </w:style>
+  <w:style w:type="paragraph" w:customStyle="1" w:styleId="ContactDetails">
+    <w:name w:val="ContactDetails"/>
+    <w:basedOn w:val="Normal"/>
+    <w:link w:val="ContactDetailsChar"/>
+    <w:qFormat/>
+    <w:rsid w:val="00FB0EB7"/>
+    <w:pPr>
+      <w:tabs>
+        <w:tab w:val="left" w:pos="454"/>
+      </w:tabs>
+      <w:spacing w:after="0"/>
+    </w:pPr>
+    <w:rPr>
+      <w:rFonts w:ascii="Calibri" w:eastAsia="Calibri" w:hAnsi="Calibri" w:cs="Calibri"/>
+      <w:color w:val="FFFFFF"/>
+      <w:sz w:val="18"/>
+      <w:lang w:val="en-SG" w:eastAsia="zh-CN"/>
+    </w:rPr>
+  </w:style>
+  <w:style w:type="paragraph" w:customStyle="1" w:styleId="ContactName">
+    <w:name w:val="ContactName"/>
+    <w:basedOn w:val="ContactDetails"/>
+    <w:qFormat/>
+    <w:rsid w:val="00FB0EB7"/>
+    <w:rPr>
+      <w:b/>
+    </w:rPr>
+  </w:style>
+  <w:style w:type="paragraph" w:customStyle="1" w:styleId="ContactTitle">
+    <w:name w:val="ContactTitle"/>
+    <w:basedOn w:val="ContactDetails"/>
+    <w:next w:val="Normal"/>
+    <w:qFormat/>
+    <w:rsid w:val="00FB0EB7"/>
+    <w:pPr>
+      <w:spacing w:after="90"/>
+    </w:pPr>
+  </w:style>
+  <w:style w:type="paragraph" w:customStyle="1" w:styleId="Contacts">
+    <w:name w:val="Contacts"/>
+    <w:basedOn w:val="Normal"/>
+    <w:next w:val="ContactName"/>
+    <w:qFormat/>
+    <w:rsid w:val="00FB0EB7"/>
+    <w:rPr>
+      <w:rFonts w:eastAsia="Times New Roman" w:cs="Calibri"/>
+      <w:b/>
+      <w:color w:val="0C2340"/>
+      <w:sz w:val="32"/>
+      <w:lang w:val="en-SG" w:eastAsia="zh-CN"/>
+    </w:rPr>
+  </w:style>
+  <w:style w:type="paragraph" w:customStyle="1" w:styleId="Subtitle">
+    <w:name w:val="Sub title"/>
+    <w:basedOn w:val="Normal"/>
+    <w:next w:val="Normal"/>
+    <w:qFormat/>
+    <w:rsid w:val="00FB0EB7"/>
+    <w:pPr>
+      <w:spacing w:after="120"/>
+    </w:pPr>
+    <w:rPr>
+      <w:rFonts w:eastAsia="Times New Roman" w:cs="Calibri"/>
+      <w:caps/>
+      <w:color w:val="00AFD7"/>
+      <w:sz w:val="56"/>
+      <w:lang w:val="en-SG" w:eastAsia="zh-CN"/>
+    </w:rPr>
+  </w:style>
+  <w:style w:type="paragraph" w:customStyle="1" w:styleId="SubjectTitle">
+    <w:name w:val="Subject Title"/>
+    <w:basedOn w:val="Normal"/>
+    <w:next w:val="Normal"/>
+    <w:qFormat/>
+    <w:rsid w:val="00FB0EB7"/>
+    <w:pPr>
+      <w:spacing w:after="120"/>
+    </w:pPr>
+    <w:rPr>
+      <w:rFonts w:eastAsia="Times New Roman" w:cs="Calibri"/>
+      <w:color w:val="002B5C"/>
+      <w:sz w:val="48"/>
+      <w:lang w:val="en-SG" w:eastAsia="zh-CN"/>
+    </w:rPr>
+  </w:style>
+  <w:style w:type="paragraph" w:styleId="Subtitle0">
+    <w:name w:val="Subtitle"/>
+    <w:basedOn w:val="Normal"/>
+    <w:next w:val="Normal"/>
+    <w:uiPriority w:val="11"/>
+    <w:qFormat/>
+    <w:pPr>
+      <w:keepNext/>
+      <w:keepLines/>
+      <w:spacing w:before="360" w:after="80" w:line="276" w:lineRule="auto"/>
+    </w:pPr>
+    <w:rPr>
+      <w:rFonts w:ascii="Georgia" w:eastAsia="Georgia" w:hAnsi="Georgia" w:cs="Georgia"/>
+      <w:i/>
+      <w:color w:val="666666"/>
+      <w:sz w:val="48"/>
+      <w:szCs w:val="48"/>
+      <w:lang w:val="en-SG" w:eastAsia="zh-TW"/>
+    </w:rPr>
   </w:style>
 </w:styles>
 </file>

</xml_diff>